<commit_message>
webAppGUI completed up to video 2
</commit_message>
<xml_diff>
--- a/notes.docx
+++ b/notes.docx
@@ -2890,6 +2890,7 @@
           <w:numId w:val="24"/>
         </w:numPr>
         <w:rPr>
+          <w:rFonts w:hint="eastAsia"/>
           <w:iCs/>
         </w:rPr>
       </w:pPr>
@@ -2904,14 +2905,16 @@
       <w:pPr>
         <w:pStyle w:val="Standard"/>
         <w:rPr>
-          <w:iCs/>
-        </w:rPr>
-      </w:pPr>
-    </w:p>
-    <w:p>
-      <w:pPr>
-        <w:pStyle w:val="Standard"/>
-        <w:rPr>
+          <w:rFonts w:hint="eastAsia"/>
+          <w:iCs/>
+        </w:rPr>
+      </w:pPr>
+    </w:p>
+    <w:p>
+      <w:pPr>
+        <w:pStyle w:val="Standard"/>
+        <w:rPr>
+          <w:rFonts w:hint="eastAsia"/>
           <w:i/>
           <w:iCs/>
           <w:u w:val="single"/>
@@ -2930,6 +2933,7 @@
       <w:pPr>
         <w:pStyle w:val="Standard"/>
         <w:rPr>
+          <w:rFonts w:hint="eastAsia"/>
           <w:i/>
           <w:iCs/>
           <w:u w:val="single"/>
@@ -2944,6 +2948,7 @@
           <w:numId w:val="25"/>
         </w:numPr>
         <w:rPr>
+          <w:rFonts w:hint="eastAsia"/>
           <w:iCs/>
         </w:rPr>
       </w:pPr>
@@ -2968,6 +2973,7 @@
           <w:numId w:val="25"/>
         </w:numPr>
         <w:rPr>
+          <w:rFonts w:hint="eastAsia"/>
           <w:iCs/>
         </w:rPr>
       </w:pPr>
@@ -2998,6 +3004,7 @@
           <w:numId w:val="25"/>
         </w:numPr>
         <w:rPr>
+          <w:rFonts w:hint="eastAsia"/>
           <w:iCs/>
         </w:rPr>
       </w:pPr>
@@ -3023,6 +3030,7 @@
           <w:numId w:val="25"/>
         </w:numPr>
         <w:rPr>
+          <w:rFonts w:hint="eastAsia"/>
           <w:iCs/>
         </w:rPr>
       </w:pPr>
@@ -3037,22 +3045,25 @@
       <w:pPr>
         <w:pStyle w:val="Standard"/>
         <w:rPr>
-          <w:iCs/>
-        </w:rPr>
-      </w:pPr>
-    </w:p>
-    <w:p>
-      <w:pPr>
-        <w:pStyle w:val="Standard"/>
-        <w:rPr>
-          <w:iCs/>
-        </w:rPr>
-      </w:pPr>
-    </w:p>
-    <w:p>
-      <w:pPr>
-        <w:pStyle w:val="Standard"/>
-        <w:rPr>
+          <w:rFonts w:hint="eastAsia"/>
+          <w:iCs/>
+        </w:rPr>
+      </w:pPr>
+    </w:p>
+    <w:p>
+      <w:pPr>
+        <w:pStyle w:val="Standard"/>
+        <w:rPr>
+          <w:rFonts w:hint="eastAsia"/>
+          <w:iCs/>
+        </w:rPr>
+      </w:pPr>
+    </w:p>
+    <w:p>
+      <w:pPr>
+        <w:pStyle w:val="Standard"/>
+        <w:rPr>
+          <w:rFonts w:hint="eastAsia"/>
           <w:i/>
           <w:iCs/>
           <w:u w:val="single"/>
@@ -3065,21 +3076,14 @@
           <w:u w:val="single"/>
         </w:rPr>
         <w:lastRenderedPageBreak/>
-        <w:t xml:space="preserve">Logging to </w:t>
-      </w:r>
-      <w:r>
-        <w:rPr>
-          <w:i/>
-          <w:iCs/>
-          <w:u w:val="single"/>
-        </w:rPr>
-        <w:t>Console</w:t>
-      </w:r>
-    </w:p>
-    <w:p>
-      <w:pPr>
-        <w:pStyle w:val="Standard"/>
-        <w:rPr>
+        <w:t>Logging to Console</w:t>
+      </w:r>
+    </w:p>
+    <w:p>
+      <w:pPr>
+        <w:pStyle w:val="Standard"/>
+        <w:rPr>
+          <w:rFonts w:hint="eastAsia"/>
           <w:i/>
           <w:iCs/>
           <w:u w:val="single"/>
@@ -3094,6 +3098,7 @@
           <w:numId w:val="26"/>
         </w:numPr>
         <w:rPr>
+          <w:rFonts w:hint="eastAsia"/>
           <w:i/>
           <w:iCs/>
           <w:u w:val="single"/>
@@ -3110,14 +3115,16 @@
       <w:pPr>
         <w:pStyle w:val="Standard"/>
         <w:rPr>
-          <w:iCs/>
-        </w:rPr>
-      </w:pPr>
-    </w:p>
-    <w:p>
-      <w:pPr>
-        <w:pStyle w:val="Standard"/>
-        <w:rPr>
+          <w:rFonts w:hint="eastAsia"/>
+          <w:iCs/>
+        </w:rPr>
+      </w:pPr>
+    </w:p>
+    <w:p>
+      <w:pPr>
+        <w:pStyle w:val="Standard"/>
+        <w:rPr>
+          <w:rFonts w:hint="eastAsia"/>
           <w:i/>
           <w:iCs/>
           <w:u w:val="single"/>
@@ -3136,6 +3143,7 @@
       <w:pPr>
         <w:pStyle w:val="Standard"/>
         <w:rPr>
+          <w:rFonts w:hint="eastAsia"/>
           <w:i/>
           <w:iCs/>
           <w:u w:val="single"/>
@@ -3150,6 +3158,7 @@
           <w:numId w:val="26"/>
         </w:numPr>
         <w:rPr>
+          <w:rFonts w:hint="eastAsia"/>
           <w:iCs/>
         </w:rPr>
       </w:pPr>
@@ -3174,6 +3183,7 @@
           <w:numId w:val="26"/>
         </w:numPr>
         <w:rPr>
+          <w:rFonts w:hint="eastAsia"/>
           <w:iCs/>
         </w:rPr>
       </w:pPr>
@@ -3192,6 +3202,7 @@
           <w:numId w:val="26"/>
         </w:numPr>
         <w:rPr>
+          <w:rFonts w:hint="eastAsia"/>
           <w:iCs/>
         </w:rPr>
       </w:pPr>
@@ -3210,6 +3221,7 @@
           <w:numId w:val="26"/>
         </w:numPr>
         <w:rPr>
+          <w:rFonts w:hint="eastAsia"/>
           <w:iCs/>
         </w:rPr>
       </w:pPr>
@@ -3228,6 +3240,7 @@
           <w:numId w:val="26"/>
         </w:numPr>
         <w:rPr>
+          <w:rFonts w:hint="eastAsia"/>
           <w:iCs/>
         </w:rPr>
       </w:pPr>
@@ -3252,6 +3265,7 @@
           <w:numId w:val="26"/>
         </w:numPr>
         <w:rPr>
+          <w:rFonts w:hint="eastAsia"/>
           <w:iCs/>
         </w:rPr>
       </w:pPr>
@@ -3270,6 +3284,7 @@
           <w:numId w:val="26"/>
         </w:numPr>
         <w:rPr>
+          <w:rFonts w:hint="eastAsia"/>
           <w:iCs/>
         </w:rPr>
       </w:pPr>
@@ -3300,6 +3315,7 @@
           <w:numId w:val="26"/>
         </w:numPr>
         <w:rPr>
+          <w:rFonts w:hint="eastAsia"/>
           <w:iCs/>
         </w:rPr>
       </w:pPr>
@@ -3318,6 +3334,7 @@
           <w:numId w:val="26"/>
         </w:numPr>
         <w:rPr>
+          <w:rFonts w:hint="eastAsia"/>
           <w:iCs/>
         </w:rPr>
       </w:pPr>
@@ -3336,6 +3353,7 @@
           <w:numId w:val="26"/>
         </w:numPr>
         <w:rPr>
+          <w:rFonts w:hint="eastAsia"/>
           <w:iCs/>
         </w:rPr>
       </w:pPr>
@@ -3354,6 +3372,7 @@
           <w:numId w:val="26"/>
         </w:numPr>
         <w:rPr>
+          <w:rFonts w:hint="eastAsia"/>
           <w:iCs/>
         </w:rPr>
       </w:pPr>
@@ -3372,6 +3391,7 @@
           <w:numId w:val="26"/>
         </w:numPr>
         <w:rPr>
+          <w:rFonts w:hint="eastAsia"/>
           <w:iCs/>
         </w:rPr>
       </w:pPr>
@@ -3390,6 +3410,7 @@
           <w:numId w:val="26"/>
         </w:numPr>
         <w:rPr>
+          <w:rFonts w:hint="eastAsia"/>
           <w:iCs/>
         </w:rPr>
       </w:pPr>
@@ -3408,6 +3429,7 @@
           <w:numId w:val="26"/>
         </w:numPr>
         <w:rPr>
+          <w:rFonts w:hint="eastAsia"/>
           <w:iCs/>
         </w:rPr>
       </w:pPr>
@@ -3426,6 +3448,7 @@
           <w:numId w:val="26"/>
         </w:numPr>
         <w:rPr>
+          <w:rFonts w:hint="eastAsia"/>
           <w:iCs/>
         </w:rPr>
       </w:pPr>
@@ -3450,6 +3473,7 @@
           <w:numId w:val="26"/>
         </w:numPr>
         <w:rPr>
+          <w:rFonts w:hint="eastAsia"/>
           <w:iCs/>
         </w:rPr>
       </w:pPr>
@@ -3468,6 +3492,7 @@
           <w:numId w:val="26"/>
         </w:numPr>
         <w:rPr>
+          <w:rFonts w:hint="eastAsia"/>
           <w:iCs/>
         </w:rPr>
       </w:pPr>
@@ -3476,83 +3501,413 @@
           <w:iCs/>
         </w:rPr>
         <w:t>We used `Stream` module when it pertained to the incoming payload that we were parsing when users make a request or a post with a JSON payload, we stream it in a little bit at a time.</w:t>
+      </w:r>
+    </w:p>
+    <w:p>
+      <w:pPr>
+        <w:pStyle w:val="Standard"/>
+        <w:rPr>
+          <w:rFonts w:hint="eastAsia"/>
+        </w:rPr>
+      </w:pPr>
+    </w:p>
+    <w:p>
+      <w:pPr>
+        <w:pStyle w:val="Standard"/>
+        <w:rPr>
+          <w:rFonts w:hint="eastAsia"/>
+        </w:rPr>
+      </w:pPr>
+    </w:p>
+    <w:p>
+      <w:pPr>
+        <w:pStyle w:val="Standard"/>
+        <w:rPr>
+          <w:rFonts w:hint="eastAsia"/>
+          <w:b/>
+          <w:bCs/>
+          <w:i/>
+          <w:iCs/>
+          <w:sz w:val="30"/>
+          <w:szCs w:val="30"/>
+          <w:u w:val="single"/>
+        </w:rPr>
+      </w:pPr>
+      <w:r>
+        <w:rPr>
+          <w:b/>
+          <w:bCs/>
+          <w:i/>
+          <w:iCs/>
+          <w:sz w:val="30"/>
+          <w:szCs w:val="30"/>
+          <w:u w:val="single"/>
+        </w:rPr>
+        <w:t>Extra Notes:</w:t>
+      </w:r>
+    </w:p>
+    <w:p>
+      <w:pPr>
+        <w:pStyle w:val="Standard"/>
+        <w:rPr>
+          <w:rFonts w:hint="eastAsia"/>
+          <w:b/>
+          <w:bCs/>
+          <w:i/>
+          <w:iCs/>
+          <w:u w:val="single"/>
+        </w:rPr>
+      </w:pPr>
+    </w:p>
+    <w:p>
+      <w:pPr>
+        <w:pStyle w:val="Standard"/>
+      </w:pPr>
+      <w:r>
+        <w:rPr>
+          <w:b/>
+          <w:bCs/>
+        </w:rPr>
+        <w:t>Events &amp; Handlers:</w:t>
+      </w:r>
+      <w:r>
+        <w:t xml:space="preserve"> In programming, an event is an action that occurs as a result of the user or another source, such as a mouse being clicked, or a key being pressed. An event handler is a routine that is used to deal with the event, allowing a programmer to write code that will be executed when the event occurs.</w:t>
+      </w:r>
+    </w:p>
+    <w:p>
+      <w:pPr>
+        <w:pStyle w:val="Standard"/>
+      </w:pPr>
+    </w:p>
+    <w:p>
+      <w:pPr>
+        <w:pStyle w:val="Standard"/>
+      </w:pPr>
+    </w:p>
+    <w:p>
+      <w:pPr>
+        <w:pStyle w:val="Standard"/>
+      </w:pPr>
+    </w:p>
+    <w:p>
+      <w:pPr>
+        <w:pStyle w:val="Standard"/>
+        <w:rPr>
+          <w:b/>
+          <w:bCs/>
+        </w:rPr>
+      </w:pPr>
+      <w:r>
+        <w:rPr>
+          <w:b/>
+          <w:bCs/>
+        </w:rPr>
+        <w:lastRenderedPageBreak/>
+        <w:t xml:space="preserve">Building a </w:t>
+      </w:r>
+      <w:r>
+        <w:rPr>
+          <w:b/>
+          <w:bCs/>
+        </w:rPr>
+        <w:t>Web App</w:t>
+      </w:r>
+      <w:r>
+        <w:rPr>
+          <w:b/>
+          <w:bCs/>
+        </w:rPr>
+        <w:t xml:space="preserve"> </w:t>
+      </w:r>
+      <w:r>
+        <w:rPr>
+          <w:b/>
+          <w:bCs/>
+        </w:rPr>
+        <w:t>GUI</w:t>
+      </w:r>
+      <w:r>
+        <w:rPr>
+          <w:b/>
+          <w:bCs/>
+        </w:rPr>
+        <w:t>:</w:t>
+      </w:r>
+    </w:p>
+    <w:p>
+      <w:pPr>
+        <w:pStyle w:val="Standard"/>
+        <w:rPr>
+          <w:b/>
+          <w:bCs/>
+        </w:rPr>
+      </w:pPr>
+    </w:p>
+    <w:p>
+      <w:pPr>
+        <w:pStyle w:val="Standard"/>
+        <w:rPr>
+          <w:i/>
+          <w:iCs/>
+          <w:u w:val="single"/>
+        </w:rPr>
+      </w:pPr>
+      <w:r>
+        <w:rPr>
+          <w:i/>
+          <w:iCs/>
+          <w:u w:val="single"/>
+        </w:rPr>
+        <w:t>Overview</w:t>
+      </w:r>
+    </w:p>
+    <w:p>
+      <w:pPr>
+        <w:pStyle w:val="Standard"/>
+        <w:rPr>
+          <w:i/>
+          <w:iCs/>
+          <w:u w:val="single"/>
+        </w:rPr>
+      </w:pPr>
+    </w:p>
+    <w:p>
+      <w:pPr>
+        <w:pStyle w:val="Standard"/>
+        <w:numPr>
+          <w:ilvl w:val="0"/>
+          <w:numId w:val="27"/>
+        </w:numPr>
+        <w:rPr>
+          <w:i/>
+          <w:iCs/>
+          <w:u w:val="single"/>
+        </w:rPr>
+      </w:pPr>
+      <w:r>
+        <w:rPr>
+          <w:iCs/>
+        </w:rPr>
+        <w:t>Presents a GUI to the user</w:t>
+      </w:r>
+    </w:p>
+    <w:p>
+      <w:pPr>
+        <w:pStyle w:val="Standard"/>
+        <w:numPr>
+          <w:ilvl w:val="0"/>
+          <w:numId w:val="27"/>
+        </w:numPr>
+        <w:rPr>
+          <w:i/>
+          <w:iCs/>
+          <w:u w:val="single"/>
+        </w:rPr>
+      </w:pPr>
+      <w:r>
+        <w:rPr>
+          <w:iCs/>
+        </w:rPr>
+        <w:t>User can sign up, login/logout</w:t>
+      </w:r>
+    </w:p>
+    <w:p>
+      <w:pPr>
+        <w:pStyle w:val="Standard"/>
+        <w:numPr>
+          <w:ilvl w:val="0"/>
+          <w:numId w:val="27"/>
+        </w:numPr>
+        <w:rPr>
+          <w:i/>
+          <w:iCs/>
+          <w:u w:val="single"/>
+        </w:rPr>
+      </w:pPr>
+      <w:r>
+        <w:rPr>
+          <w:rFonts w:hint="eastAsia"/>
+          <w:iCs/>
+        </w:rPr>
+        <w:t>M</w:t>
+      </w:r>
+      <w:r>
+        <w:rPr>
+          <w:iCs/>
+        </w:rPr>
+        <w:t>odify account / delete</w:t>
+      </w:r>
+    </w:p>
+    <w:p>
+      <w:pPr>
+        <w:pStyle w:val="Standard"/>
+        <w:numPr>
+          <w:ilvl w:val="0"/>
+          <w:numId w:val="27"/>
+        </w:numPr>
+        <w:rPr>
+          <w:i/>
+          <w:iCs/>
+          <w:u w:val="single"/>
+        </w:rPr>
+      </w:pPr>
+      <w:r>
+        <w:rPr>
+          <w:iCs/>
+        </w:rPr>
+        <w:t>CRUD</w:t>
+      </w:r>
+    </w:p>
+    <w:p>
+      <w:pPr>
+        <w:pStyle w:val="Standard"/>
+        <w:numPr>
+          <w:ilvl w:val="0"/>
+          <w:numId w:val="27"/>
+        </w:numPr>
+        <w:rPr>
+          <w:i/>
+          <w:iCs/>
+          <w:u w:val="single"/>
+        </w:rPr>
+      </w:pPr>
+      <w:r>
+        <w:rPr>
+          <w:iCs/>
+        </w:rPr>
+        <w:t>View Dashboard</w:t>
+      </w:r>
+    </w:p>
+    <w:p>
+      <w:pPr>
+        <w:pStyle w:val="Standard"/>
+        <w:rPr>
+          <w:b/>
+          <w:bCs/>
+        </w:rPr>
+      </w:pPr>
+    </w:p>
+    <w:p>
+      <w:pPr>
+        <w:pStyle w:val="Standard"/>
+        <w:rPr>
+          <w:i/>
+          <w:iCs/>
+          <w:u w:val="single"/>
+        </w:rPr>
+      </w:pPr>
+      <w:r>
+        <w:rPr>
+          <w:i/>
+          <w:iCs/>
+          <w:u w:val="single"/>
+        </w:rPr>
+        <w:t>Refactoring for a GUI</w:t>
+      </w:r>
+    </w:p>
+    <w:p>
+      <w:pPr>
+        <w:pStyle w:val="Standard"/>
+        <w:rPr>
+          <w:rFonts w:hint="eastAsia"/>
+          <w:i/>
+          <w:iCs/>
+          <w:u w:val="single"/>
+        </w:rPr>
+      </w:pPr>
+    </w:p>
+    <w:p>
+      <w:pPr>
+        <w:pStyle w:val="Standard"/>
+        <w:numPr>
+          <w:ilvl w:val="0"/>
+          <w:numId w:val="28"/>
+        </w:numPr>
+      </w:pPr>
+      <w:r>
+        <w:rPr>
+          <w:bCs/>
+        </w:rPr>
+        <w:t xml:space="preserve">We changed the router and put it in its own </w:t>
+      </w:r>
+      <w:r>
+        <w:rPr>
+          <w:bCs/>
+        </w:rPr>
+        <w:t>path</w:t>
+      </w:r>
+      <w:r>
+        <w:rPr>
+          <w:bCs/>
+        </w:rPr>
+        <w:t>.</w:t>
+      </w:r>
+      <w:r>
+        <w:rPr>
+          <w:bCs/>
+        </w:rPr>
+        <w:t xml:space="preserve"> </w:t>
+      </w:r>
+      <w:r>
+        <w:rPr>
+          <w:rFonts w:hint="eastAsia"/>
+          <w:bCs/>
+        </w:rPr>
+        <w:t>e.</w:t>
+      </w:r>
+      <w:r>
+        <w:rPr>
+          <w:bCs/>
+        </w:rPr>
+        <w:t>g. api/users</w:t>
+      </w:r>
+    </w:p>
+    <w:p>
+      <w:pPr>
+        <w:pStyle w:val="Standard"/>
+        <w:numPr>
+          <w:ilvl w:val="0"/>
+          <w:numId w:val="28"/>
+        </w:numPr>
+        <w:rPr>
+          <w:rFonts w:hint="eastAsia"/>
+        </w:rPr>
+      </w:pPr>
+      <w:r>
+        <w:t xml:space="preserve">We refactor the chosen response to change based on the type of </w:t>
+      </w:r>
+      <w:r>
+        <w:t>respons</w:t>
+      </w:r>
+      <w:r>
+        <w:rPr>
+          <w:rFonts w:hint="eastAsia"/>
+        </w:rPr>
+        <w:t>e</w:t>
+      </w:r>
+      <w:r>
+        <w:t xml:space="preserve">. So if </w:t>
+      </w:r>
+      <w:r>
+        <w:t>JSON</w:t>
+      </w:r>
+      <w:r>
+        <w:t xml:space="preserve"> </w:t>
+      </w:r>
+      <w:r>
+        <w:t>respons</w:t>
+      </w:r>
+      <w:r>
+        <w:rPr>
+          <w:rFonts w:hint="eastAsia"/>
+        </w:rPr>
+        <w:t>e</w:t>
+      </w:r>
+      <w:r>
+        <w:t xml:space="preserve"> application/json and html response is text.html</w:t>
       </w:r>
       <w:bookmarkStart w:id="0" w:name="_GoBack"/>
       <w:bookmarkEnd w:id="0"/>
-    </w:p>
-    <w:p>
-      <w:pPr>
-        <w:pStyle w:val="Standard"/>
-        <w:rPr>
-          <w:rFonts w:hint="eastAsia"/>
-        </w:rPr>
-      </w:pPr>
-    </w:p>
-    <w:p>
-      <w:pPr>
-        <w:pStyle w:val="Standard"/>
-        <w:rPr>
-          <w:rFonts w:hint="eastAsia"/>
-        </w:rPr>
-      </w:pPr>
-    </w:p>
-    <w:p>
-      <w:pPr>
-        <w:pStyle w:val="Standard"/>
-        <w:rPr>
-          <w:rFonts w:hint="eastAsia"/>
-          <w:b/>
-          <w:bCs/>
-          <w:i/>
-          <w:iCs/>
-          <w:sz w:val="30"/>
-          <w:szCs w:val="30"/>
-          <w:u w:val="single"/>
-        </w:rPr>
-      </w:pPr>
-      <w:r>
-        <w:rPr>
-          <w:b/>
-          <w:bCs/>
-          <w:i/>
-          <w:iCs/>
-          <w:sz w:val="30"/>
-          <w:szCs w:val="30"/>
-          <w:u w:val="single"/>
-        </w:rPr>
-        <w:t>Extra Notes:</w:t>
-      </w:r>
-    </w:p>
-    <w:p>
-      <w:pPr>
-        <w:pStyle w:val="Standard"/>
-        <w:rPr>
-          <w:rFonts w:hint="eastAsia"/>
-          <w:b/>
-          <w:bCs/>
-          <w:i/>
-          <w:iCs/>
-          <w:u w:val="single"/>
-        </w:rPr>
-      </w:pPr>
-    </w:p>
-    <w:p>
-      <w:pPr>
-        <w:pStyle w:val="Standard"/>
-        <w:rPr>
-          <w:rFonts w:hint="eastAsia"/>
-        </w:rPr>
-      </w:pPr>
-      <w:r>
-        <w:rPr>
-          <w:b/>
-          <w:bCs/>
-        </w:rPr>
-        <w:t>Events &amp; Handlers:</w:t>
-      </w:r>
-      <w:r>
-        <w:t xml:space="preserve"> In programming, an event is an action that occurs as a result of the user or another source, such as a mouse being clicked, or a key being pressed. An event handler is a routine that is used to deal with the event, allowing a programmer to write code that will be executed when the event occurs.</w:t>
-      </w:r>
     </w:p>
     <w:sectPr>
       <w:pgSz w:w="12240" w:h="15840"/>
@@ -4475,6 +4830,119 @@
     </w:lvl>
   </w:abstractNum>
   <w:abstractNum w:abstractNumId="8" w15:restartNumberingAfterBreak="0">
+    <w:nsid w:val="330177B5"/>
+    <w:multiLevelType w:val="hybridMultilevel"/>
+    <w:tmpl w:val="4D38F4C4"/>
+    <w:lvl w:ilvl="0" w:tplc="0104366C">
+      <w:numFmt w:val="bullet"/>
+      <w:lvlText w:val="-"/>
+      <w:lvlJc w:val="left"/>
+      <w:pPr>
+        <w:ind w:left="720" w:hanging="360"/>
+      </w:pPr>
+      <w:rPr>
+        <w:rFonts w:ascii="Liberation Serif" w:eastAsia="SimSun" w:hAnsi="Liberation Serif" w:cs="Lucida Sans" w:hint="default"/>
+        <w:b/>
+      </w:rPr>
+    </w:lvl>
+    <w:lvl w:ilvl="1" w:tplc="04090003" w:tentative="1">
+      <w:start w:val="1"/>
+      <w:numFmt w:val="bullet"/>
+      <w:lvlText w:val="o"/>
+      <w:lvlJc w:val="left"/>
+      <w:pPr>
+        <w:ind w:left="1440" w:hanging="360"/>
+      </w:pPr>
+      <w:rPr>
+        <w:rFonts w:ascii="Courier New" w:hAnsi="Courier New" w:cs="Courier New" w:hint="default"/>
+      </w:rPr>
+    </w:lvl>
+    <w:lvl w:ilvl="2" w:tplc="04090005" w:tentative="1">
+      <w:start w:val="1"/>
+      <w:numFmt w:val="bullet"/>
+      <w:lvlText w:val=""/>
+      <w:lvlJc w:val="left"/>
+      <w:pPr>
+        <w:ind w:left="2160" w:hanging="360"/>
+      </w:pPr>
+      <w:rPr>
+        <w:rFonts w:ascii="Wingdings" w:hAnsi="Wingdings" w:hint="default"/>
+      </w:rPr>
+    </w:lvl>
+    <w:lvl w:ilvl="3" w:tplc="04090001" w:tentative="1">
+      <w:start w:val="1"/>
+      <w:numFmt w:val="bullet"/>
+      <w:lvlText w:val=""/>
+      <w:lvlJc w:val="left"/>
+      <w:pPr>
+        <w:ind w:left="2880" w:hanging="360"/>
+      </w:pPr>
+      <w:rPr>
+        <w:rFonts w:ascii="Symbol" w:hAnsi="Symbol" w:hint="default"/>
+      </w:rPr>
+    </w:lvl>
+    <w:lvl w:ilvl="4" w:tplc="04090003" w:tentative="1">
+      <w:start w:val="1"/>
+      <w:numFmt w:val="bullet"/>
+      <w:lvlText w:val="o"/>
+      <w:lvlJc w:val="left"/>
+      <w:pPr>
+        <w:ind w:left="3600" w:hanging="360"/>
+      </w:pPr>
+      <w:rPr>
+        <w:rFonts w:ascii="Courier New" w:hAnsi="Courier New" w:cs="Courier New" w:hint="default"/>
+      </w:rPr>
+    </w:lvl>
+    <w:lvl w:ilvl="5" w:tplc="04090005" w:tentative="1">
+      <w:start w:val="1"/>
+      <w:numFmt w:val="bullet"/>
+      <w:lvlText w:val=""/>
+      <w:lvlJc w:val="left"/>
+      <w:pPr>
+        <w:ind w:left="4320" w:hanging="360"/>
+      </w:pPr>
+      <w:rPr>
+        <w:rFonts w:ascii="Wingdings" w:hAnsi="Wingdings" w:hint="default"/>
+      </w:rPr>
+    </w:lvl>
+    <w:lvl w:ilvl="6" w:tplc="04090001" w:tentative="1">
+      <w:start w:val="1"/>
+      <w:numFmt w:val="bullet"/>
+      <w:lvlText w:val=""/>
+      <w:lvlJc w:val="left"/>
+      <w:pPr>
+        <w:ind w:left="5040" w:hanging="360"/>
+      </w:pPr>
+      <w:rPr>
+        <w:rFonts w:ascii="Symbol" w:hAnsi="Symbol" w:hint="default"/>
+      </w:rPr>
+    </w:lvl>
+    <w:lvl w:ilvl="7" w:tplc="04090003" w:tentative="1">
+      <w:start w:val="1"/>
+      <w:numFmt w:val="bullet"/>
+      <w:lvlText w:val="o"/>
+      <w:lvlJc w:val="left"/>
+      <w:pPr>
+        <w:ind w:left="5760" w:hanging="360"/>
+      </w:pPr>
+      <w:rPr>
+        <w:rFonts w:ascii="Courier New" w:hAnsi="Courier New" w:cs="Courier New" w:hint="default"/>
+      </w:rPr>
+    </w:lvl>
+    <w:lvl w:ilvl="8" w:tplc="04090005" w:tentative="1">
+      <w:start w:val="1"/>
+      <w:numFmt w:val="bullet"/>
+      <w:lvlText w:val=""/>
+      <w:lvlJc w:val="left"/>
+      <w:pPr>
+        <w:ind w:left="6480" w:hanging="360"/>
+      </w:pPr>
+      <w:rPr>
+        <w:rFonts w:ascii="Wingdings" w:hAnsi="Wingdings" w:hint="default"/>
+      </w:rPr>
+    </w:lvl>
+  </w:abstractNum>
+  <w:abstractNum w:abstractNumId="9" w15:restartNumberingAfterBreak="0">
     <w:nsid w:val="343A4254"/>
     <w:multiLevelType w:val="multilevel"/>
     <w:tmpl w:val="14FC44B2"/>
@@ -4579,7 +5047,120 @@
       </w:rPr>
     </w:lvl>
   </w:abstractNum>
-  <w:abstractNum w:abstractNumId="9" w15:restartNumberingAfterBreak="0">
+  <w:abstractNum w:abstractNumId="10" w15:restartNumberingAfterBreak="0">
+    <w:nsid w:val="38764792"/>
+    <w:multiLevelType w:val="hybridMultilevel"/>
+    <w:tmpl w:val="F48C4D1C"/>
+    <w:lvl w:ilvl="0" w:tplc="04090001">
+      <w:start w:val="1"/>
+      <w:numFmt w:val="bullet"/>
+      <w:lvlText w:val=""/>
+      <w:lvlJc w:val="left"/>
+      <w:pPr>
+        <w:ind w:left="720" w:hanging="360"/>
+      </w:pPr>
+      <w:rPr>
+        <w:rFonts w:ascii="Symbol" w:hAnsi="Symbol" w:hint="default"/>
+      </w:rPr>
+    </w:lvl>
+    <w:lvl w:ilvl="1" w:tplc="04090003" w:tentative="1">
+      <w:start w:val="1"/>
+      <w:numFmt w:val="bullet"/>
+      <w:lvlText w:val="o"/>
+      <w:lvlJc w:val="left"/>
+      <w:pPr>
+        <w:ind w:left="1440" w:hanging="360"/>
+      </w:pPr>
+      <w:rPr>
+        <w:rFonts w:ascii="Courier New" w:hAnsi="Courier New" w:cs="Courier New" w:hint="default"/>
+      </w:rPr>
+    </w:lvl>
+    <w:lvl w:ilvl="2" w:tplc="04090005" w:tentative="1">
+      <w:start w:val="1"/>
+      <w:numFmt w:val="bullet"/>
+      <w:lvlText w:val=""/>
+      <w:lvlJc w:val="left"/>
+      <w:pPr>
+        <w:ind w:left="2160" w:hanging="360"/>
+      </w:pPr>
+      <w:rPr>
+        <w:rFonts w:ascii="Wingdings" w:hAnsi="Wingdings" w:hint="default"/>
+      </w:rPr>
+    </w:lvl>
+    <w:lvl w:ilvl="3" w:tplc="04090001" w:tentative="1">
+      <w:start w:val="1"/>
+      <w:numFmt w:val="bullet"/>
+      <w:lvlText w:val=""/>
+      <w:lvlJc w:val="left"/>
+      <w:pPr>
+        <w:ind w:left="2880" w:hanging="360"/>
+      </w:pPr>
+      <w:rPr>
+        <w:rFonts w:ascii="Symbol" w:hAnsi="Symbol" w:hint="default"/>
+      </w:rPr>
+    </w:lvl>
+    <w:lvl w:ilvl="4" w:tplc="04090003" w:tentative="1">
+      <w:start w:val="1"/>
+      <w:numFmt w:val="bullet"/>
+      <w:lvlText w:val="o"/>
+      <w:lvlJc w:val="left"/>
+      <w:pPr>
+        <w:ind w:left="3600" w:hanging="360"/>
+      </w:pPr>
+      <w:rPr>
+        <w:rFonts w:ascii="Courier New" w:hAnsi="Courier New" w:cs="Courier New" w:hint="default"/>
+      </w:rPr>
+    </w:lvl>
+    <w:lvl w:ilvl="5" w:tplc="04090005" w:tentative="1">
+      <w:start w:val="1"/>
+      <w:numFmt w:val="bullet"/>
+      <w:lvlText w:val=""/>
+      <w:lvlJc w:val="left"/>
+      <w:pPr>
+        <w:ind w:left="4320" w:hanging="360"/>
+      </w:pPr>
+      <w:rPr>
+        <w:rFonts w:ascii="Wingdings" w:hAnsi="Wingdings" w:hint="default"/>
+      </w:rPr>
+    </w:lvl>
+    <w:lvl w:ilvl="6" w:tplc="04090001" w:tentative="1">
+      <w:start w:val="1"/>
+      <w:numFmt w:val="bullet"/>
+      <w:lvlText w:val=""/>
+      <w:lvlJc w:val="left"/>
+      <w:pPr>
+        <w:ind w:left="5040" w:hanging="360"/>
+      </w:pPr>
+      <w:rPr>
+        <w:rFonts w:ascii="Symbol" w:hAnsi="Symbol" w:hint="default"/>
+      </w:rPr>
+    </w:lvl>
+    <w:lvl w:ilvl="7" w:tplc="04090003" w:tentative="1">
+      <w:start w:val="1"/>
+      <w:numFmt w:val="bullet"/>
+      <w:lvlText w:val="o"/>
+      <w:lvlJc w:val="left"/>
+      <w:pPr>
+        <w:ind w:left="5760" w:hanging="360"/>
+      </w:pPr>
+      <w:rPr>
+        <w:rFonts w:ascii="Courier New" w:hAnsi="Courier New" w:cs="Courier New" w:hint="default"/>
+      </w:rPr>
+    </w:lvl>
+    <w:lvl w:ilvl="8" w:tplc="04090005" w:tentative="1">
+      <w:start w:val="1"/>
+      <w:numFmt w:val="bullet"/>
+      <w:lvlText w:val=""/>
+      <w:lvlJc w:val="left"/>
+      <w:pPr>
+        <w:ind w:left="6480" w:hanging="360"/>
+      </w:pPr>
+      <w:rPr>
+        <w:rFonts w:ascii="Wingdings" w:hAnsi="Wingdings" w:hint="default"/>
+      </w:rPr>
+    </w:lvl>
+  </w:abstractNum>
+  <w:abstractNum w:abstractNumId="11" w15:restartNumberingAfterBreak="0">
     <w:nsid w:val="412A1AB7"/>
     <w:multiLevelType w:val="multilevel"/>
     <w:tmpl w:val="C0F059E4"/>
@@ -4684,7 +5265,7 @@
       </w:rPr>
     </w:lvl>
   </w:abstractNum>
-  <w:abstractNum w:abstractNumId="10" w15:restartNumberingAfterBreak="0">
+  <w:abstractNum w:abstractNumId="12" w15:restartNumberingAfterBreak="0">
     <w:nsid w:val="45EC2119"/>
     <w:multiLevelType w:val="multilevel"/>
     <w:tmpl w:val="3EF843B8"/>
@@ -4789,7 +5370,7 @@
       </w:rPr>
     </w:lvl>
   </w:abstractNum>
-  <w:abstractNum w:abstractNumId="11" w15:restartNumberingAfterBreak="0">
+  <w:abstractNum w:abstractNumId="13" w15:restartNumberingAfterBreak="0">
     <w:nsid w:val="49F75B01"/>
     <w:multiLevelType w:val="multilevel"/>
     <w:tmpl w:val="E09AF176"/>
@@ -4894,7 +5475,7 @@
       </w:rPr>
     </w:lvl>
   </w:abstractNum>
-  <w:abstractNum w:abstractNumId="12" w15:restartNumberingAfterBreak="0">
+  <w:abstractNum w:abstractNumId="14" w15:restartNumberingAfterBreak="0">
     <w:nsid w:val="4C9D6909"/>
     <w:multiLevelType w:val="multilevel"/>
     <w:tmpl w:val="360A6B2E"/>
@@ -4999,7 +5580,7 @@
       </w:rPr>
     </w:lvl>
   </w:abstractNum>
-  <w:abstractNum w:abstractNumId="13" w15:restartNumberingAfterBreak="0">
+  <w:abstractNum w:abstractNumId="15" w15:restartNumberingAfterBreak="0">
     <w:nsid w:val="4E427639"/>
     <w:multiLevelType w:val="multilevel"/>
     <w:tmpl w:val="C5C4A5F4"/>
@@ -5105,7 +5686,7 @@
       </w:rPr>
     </w:lvl>
   </w:abstractNum>
-  <w:abstractNum w:abstractNumId="14" w15:restartNumberingAfterBreak="0">
+  <w:abstractNum w:abstractNumId="16" w15:restartNumberingAfterBreak="0">
     <w:nsid w:val="4F011132"/>
     <w:multiLevelType w:val="hybridMultilevel"/>
     <w:tmpl w:val="DF6247B2"/>
@@ -5218,7 +5799,7 @@
       </w:rPr>
     </w:lvl>
   </w:abstractNum>
-  <w:abstractNum w:abstractNumId="15" w15:restartNumberingAfterBreak="0">
+  <w:abstractNum w:abstractNumId="17" w15:restartNumberingAfterBreak="0">
     <w:nsid w:val="53727773"/>
     <w:multiLevelType w:val="multilevel"/>
     <w:tmpl w:val="C6809886"/>
@@ -5323,7 +5904,7 @@
       </w:rPr>
     </w:lvl>
   </w:abstractNum>
-  <w:abstractNum w:abstractNumId="16" w15:restartNumberingAfterBreak="0">
+  <w:abstractNum w:abstractNumId="18" w15:restartNumberingAfterBreak="0">
     <w:nsid w:val="55334E83"/>
     <w:multiLevelType w:val="multilevel"/>
     <w:tmpl w:val="E1A06464"/>
@@ -5428,7 +6009,7 @@
       </w:rPr>
     </w:lvl>
   </w:abstractNum>
-  <w:abstractNum w:abstractNumId="17" w15:restartNumberingAfterBreak="0">
+  <w:abstractNum w:abstractNumId="19" w15:restartNumberingAfterBreak="0">
     <w:nsid w:val="597D5F7C"/>
     <w:multiLevelType w:val="multilevel"/>
     <w:tmpl w:val="36689076"/>
@@ -5533,7 +6114,7 @@
       </w:rPr>
     </w:lvl>
   </w:abstractNum>
-  <w:abstractNum w:abstractNumId="18" w15:restartNumberingAfterBreak="0">
+  <w:abstractNum w:abstractNumId="20" w15:restartNumberingAfterBreak="0">
     <w:nsid w:val="621E76D0"/>
     <w:multiLevelType w:val="multilevel"/>
     <w:tmpl w:val="8466A11C"/>
@@ -5638,7 +6219,7 @@
       </w:rPr>
     </w:lvl>
   </w:abstractNum>
-  <w:abstractNum w:abstractNumId="19" w15:restartNumberingAfterBreak="0">
+  <w:abstractNum w:abstractNumId="21" w15:restartNumberingAfterBreak="0">
     <w:nsid w:val="645D7FE4"/>
     <w:multiLevelType w:val="multilevel"/>
     <w:tmpl w:val="1D1ACD52"/>
@@ -5743,7 +6324,7 @@
       </w:rPr>
     </w:lvl>
   </w:abstractNum>
-  <w:abstractNum w:abstractNumId="20" w15:restartNumberingAfterBreak="0">
+  <w:abstractNum w:abstractNumId="22" w15:restartNumberingAfterBreak="0">
     <w:nsid w:val="66533A50"/>
     <w:multiLevelType w:val="multilevel"/>
     <w:tmpl w:val="E3BC5CA2"/>
@@ -5848,7 +6429,7 @@
       </w:rPr>
     </w:lvl>
   </w:abstractNum>
-  <w:abstractNum w:abstractNumId="21" w15:restartNumberingAfterBreak="0">
+  <w:abstractNum w:abstractNumId="23" w15:restartNumberingAfterBreak="0">
     <w:nsid w:val="6D2B4C24"/>
     <w:multiLevelType w:val="multilevel"/>
     <w:tmpl w:val="0EAAEA5C"/>
@@ -5953,7 +6534,7 @@
       </w:rPr>
     </w:lvl>
   </w:abstractNum>
-  <w:abstractNum w:abstractNumId="22" w15:restartNumberingAfterBreak="0">
+  <w:abstractNum w:abstractNumId="24" w15:restartNumberingAfterBreak="0">
     <w:nsid w:val="76B25051"/>
     <w:multiLevelType w:val="multilevel"/>
     <w:tmpl w:val="269A6F5E"/>
@@ -6059,7 +6640,7 @@
       </w:rPr>
     </w:lvl>
   </w:abstractNum>
-  <w:abstractNum w:abstractNumId="23" w15:restartNumberingAfterBreak="0">
+  <w:abstractNum w:abstractNumId="25" w15:restartNumberingAfterBreak="0">
     <w:nsid w:val="77E304EB"/>
     <w:multiLevelType w:val="hybridMultilevel"/>
     <w:tmpl w:val="DB6E83BE"/>
@@ -6172,7 +6753,7 @@
       </w:rPr>
     </w:lvl>
   </w:abstractNum>
-  <w:abstractNum w:abstractNumId="24" w15:restartNumberingAfterBreak="0">
+  <w:abstractNum w:abstractNumId="26" w15:restartNumberingAfterBreak="0">
     <w:nsid w:val="787E4F52"/>
     <w:multiLevelType w:val="multilevel"/>
     <w:tmpl w:val="710E9444"/>
@@ -6277,7 +6858,7 @@
       </w:rPr>
     </w:lvl>
   </w:abstractNum>
-  <w:abstractNum w:abstractNumId="25" w15:restartNumberingAfterBreak="0">
+  <w:abstractNum w:abstractNumId="27" w15:restartNumberingAfterBreak="0">
     <w:nsid w:val="7AAD1B40"/>
     <w:multiLevelType w:val="multilevel"/>
     <w:tmpl w:val="2898D654"/>
@@ -6383,13 +6964,13 @@
     </w:lvl>
   </w:abstractNum>
   <w:num w:numId="1">
-    <w:abstractNumId w:val="16"/>
+    <w:abstractNumId w:val="18"/>
   </w:num>
   <w:num w:numId="2">
-    <w:abstractNumId w:val="18"/>
+    <w:abstractNumId w:val="20"/>
   </w:num>
   <w:num w:numId="3">
-    <w:abstractNumId w:val="21"/>
+    <w:abstractNumId w:val="23"/>
   </w:num>
   <w:num w:numId="4">
     <w:abstractNumId w:val="7"/>
@@ -6398,49 +6979,49 @@
     <w:abstractNumId w:val="1"/>
   </w:num>
   <w:num w:numId="6">
-    <w:abstractNumId w:val="19"/>
+    <w:abstractNumId w:val="21"/>
   </w:num>
   <w:num w:numId="7">
-    <w:abstractNumId w:val="13"/>
+    <w:abstractNumId w:val="15"/>
   </w:num>
   <w:num w:numId="8">
     <w:abstractNumId w:val="5"/>
   </w:num>
   <w:num w:numId="9">
-    <w:abstractNumId w:val="25"/>
+    <w:abstractNumId w:val="27"/>
   </w:num>
   <w:num w:numId="10">
-    <w:abstractNumId w:val="22"/>
+    <w:abstractNumId w:val="24"/>
   </w:num>
   <w:num w:numId="11">
     <w:abstractNumId w:val="2"/>
   </w:num>
   <w:num w:numId="12">
-    <w:abstractNumId w:val="17"/>
+    <w:abstractNumId w:val="19"/>
   </w:num>
   <w:num w:numId="13">
-    <w:abstractNumId w:val="9"/>
+    <w:abstractNumId w:val="11"/>
   </w:num>
   <w:num w:numId="14">
-    <w:abstractNumId w:val="11"/>
+    <w:abstractNumId w:val="13"/>
   </w:num>
   <w:num w:numId="15">
-    <w:abstractNumId w:val="20"/>
+    <w:abstractNumId w:val="22"/>
   </w:num>
   <w:num w:numId="16">
-    <w:abstractNumId w:val="8"/>
+    <w:abstractNumId w:val="9"/>
   </w:num>
   <w:num w:numId="17">
     <w:abstractNumId w:val="3"/>
   </w:num>
   <w:num w:numId="18">
-    <w:abstractNumId w:val="24"/>
+    <w:abstractNumId w:val="26"/>
   </w:num>
   <w:num w:numId="19">
-    <w:abstractNumId w:val="10"/>
+    <w:abstractNumId w:val="12"/>
   </w:num>
   <w:num w:numId="20">
-    <w:abstractNumId w:val="12"/>
+    <w:abstractNumId w:val="14"/>
   </w:num>
   <w:num w:numId="21">
     <w:abstractNumId w:val="4"/>
@@ -6449,16 +7030,22 @@
     <w:abstractNumId w:val="6"/>
   </w:num>
   <w:num w:numId="23">
-    <w:abstractNumId w:val="14"/>
+    <w:abstractNumId w:val="16"/>
   </w:num>
   <w:num w:numId="24">
-    <w:abstractNumId w:val="15"/>
+    <w:abstractNumId w:val="17"/>
   </w:num>
   <w:num w:numId="25">
     <w:abstractNumId w:val="0"/>
   </w:num>
   <w:num w:numId="26">
-    <w:abstractNumId w:val="23"/>
+    <w:abstractNumId w:val="25"/>
+  </w:num>
+  <w:num w:numId="27">
+    <w:abstractNumId w:val="10"/>
+  </w:num>
+  <w:num w:numId="28">
+    <w:abstractNumId w:val="8"/>
   </w:num>
 </w:numbering>
 </file>

</xml_diff>